<commit_message>
Added controller tests and cleaned up code.
</commit_message>
<xml_diff>
--- a/daniel_coghlan_assignment.docx
+++ b/daniel_coghlan_assignment.docx
@@ -164,6 +164,9 @@
       <w:r>
         <w:t>Tomcat</w:t>
       </w:r>
+      <w:r>
+        <w:t xml:space="preserve"> 8.5</w:t>
+      </w:r>
     </w:p>
     <w:p>
       <w:pPr>
@@ -263,7 +266,13 @@
         <w:t xml:space="preserve">for that user </w:t>
       </w:r>
       <w:r>
-        <w:t>(including checking/unchecking task)</w:t>
+        <w:t>(including checking/un</w:t>
+      </w:r>
+      <w:r>
+        <w:t>-</w:t>
+      </w:r>
+      <w:r>
+        <w:t>checking task)</w:t>
       </w:r>
     </w:p>
     <w:p>
@@ -279,6 +288,9 @@
       </w:r>
       <w:r>
         <w:t xml:space="preserve"> associated with that user</w:t>
+      </w:r>
+      <w:r>
+        <w:t>.</w:t>
       </w:r>
     </w:p>
     <w:p>
@@ -398,16 +410,19 @@
         <w:t xml:space="preserve">templates are written in HTML </w:t>
       </w:r>
       <w:r>
-        <w:t xml:space="preserve">and styled using Bootstrap, </w:t>
-      </w:r>
-      <w:r>
-        <w:t xml:space="preserve">and the </w:t>
+        <w:t xml:space="preserve">and styled using Bootstrap. The </w:t>
       </w:r>
       <w:r>
         <w:t>Thymeleaf</w:t>
       </w:r>
       <w:r>
-        <w:t xml:space="preserve"> library was used </w:t>
+        <w:t xml:space="preserve"> library </w:t>
+      </w:r>
+      <w:r>
+        <w:t>is</w:t>
+      </w:r>
+      <w:r>
+        <w:t xml:space="preserve"> used </w:t>
       </w:r>
       <w:r>
         <w:t xml:space="preserve">extensively </w:t>
@@ -431,7 +446,13 @@
         <w:t xml:space="preserve">The </w:t>
       </w:r>
       <w:r>
-        <w:t xml:space="preserve">Controller layer exposes a series of REST endpoints which handle the user web requests and </w:t>
+        <w:t xml:space="preserve">Controller layer exposes a series of endpoints which handle the user </w:t>
+      </w:r>
+      <w:r>
+        <w:t>HTTP</w:t>
+      </w:r>
+      <w:r>
+        <w:t xml:space="preserve"> requests and </w:t>
       </w:r>
       <w:r>
         <w:t>direct</w:t>
@@ -819,7 +840,13 @@
         <w:t xml:space="preserve"> model</w:t>
       </w:r>
       <w:r>
-        <w:t xml:space="preserve"> implemented in the DB. For the sake of test, two user roles have been set up:</w:t>
+        <w:t>. For the sake of test</w:t>
+      </w:r>
+      <w:r>
+        <w:t>ing</w:t>
+      </w:r>
+      <w:r>
+        <w:t>, two user roles have been set up:</w:t>
       </w:r>
     </w:p>
     <w:p>
@@ -907,7 +934,10 @@
         <w:t>encrypted</w:t>
       </w:r>
       <w:r>
-        <w:t xml:space="preserve"> using Bcrypt to ensure that no sensitive information is stored in plain text in the DB. The </w:t>
+        <w:t xml:space="preserve"> using BC</w:t>
+      </w:r>
+      <w:r>
+        <w:t xml:space="preserve">rypt to ensure that no sensitive information is stored in plain text in the DB. The </w:t>
       </w:r>
       <w:r>
         <w:t>decryption</w:t>
@@ -930,7 +960,19 @@
     </w:p>
     <w:p>
       <w:r>
-        <w:t xml:space="preserve">Unit tests have been implemented using </w:t>
+        <w:t>Unit</w:t>
+      </w:r>
+      <w:r>
+        <w:t xml:space="preserve"> and integration</w:t>
+      </w:r>
+      <w:r>
+        <w:t xml:space="preserve"> tests have been implemented using</w:t>
+      </w:r>
+      <w:r>
+        <w:t xml:space="preserve"> the Spring Boot test suite,</w:t>
+      </w:r>
+      <w:r>
+        <w:t xml:space="preserve"> </w:t>
       </w:r>
       <w:r>
         <w:rPr>
@@ -948,16 +990,10 @@
         <w:t>Mockito</w:t>
       </w:r>
       <w:r>
-        <w:t xml:space="preserve">. I have also included some BDD tests using the </w:t>
-      </w:r>
-      <w:r>
-        <w:rPr>
-          <w:b/>
-        </w:rPr>
-        <w:t>Cucumber</w:t>
-      </w:r>
-      <w:r>
-        <w:t xml:space="preserve"> library for Java.</w:t>
+        <w:t>.</w:t>
+      </w:r>
+      <w:r>
+        <w:t xml:space="preserve"> All controller view endpoints are tested for both anonymous and authenticated access to ensure the security configurations are behaving as expected.</w:t>
       </w:r>
     </w:p>
     <w:p>
@@ -1001,7 +1037,7 @@
           <w:rPr>
             <w:rStyle w:val="Hyperlink"/>
           </w:rPr>
-          <w:t>http://localhost:&lt;port&gt;/task-service/app/home</w:t>
+          <w:t>http://localhost:8080/task-service/app/home</w:t>
         </w:r>
       </w:hyperlink>
     </w:p>
@@ -1151,6 +1187,13 @@
         </w:tc>
       </w:tr>
     </w:tbl>
+    <w:p/>
+    <w:p>
+      <w:r>
+        <w:t>Note: I tested using Tomcat v8.5.</w:t>
+      </w:r>
+    </w:p>
+    <w:p/>
     <w:p/>
     <w:sectPr>
       <w:headerReference w:type="default" r:id="rId9"/>

</xml_diff>